<commit_message>
Updated iteration plan to show completed tasks
</commit_message>
<xml_diff>
--- a/Iteration_Plans/Iteration Plan 2.docx
+++ b/Iteration_Plans/Iteration Plan 2.docx
@@ -7,7 +7,10 @@
         <w:pStyle w:val="Title"/>
       </w:pPr>
       <w:r>
-        <w:t>WikiWalks – Iteration Plan 1</w:t>
+        <w:t xml:space="preserve">WikiWalks – Iteration Plan </w:t>
+      </w:r>
+      <w:r>
+        <w:t>2</w:t>
       </w:r>
     </w:p>
     <w:p>
@@ -15,13 +18,7 @@
         <w:pStyle w:val="Heading1"/>
       </w:pPr>
       <w:r>
-        <w:t xml:space="preserve">Key </w:t>
-      </w:r>
-      <w:r>
-        <w:t>M</w:t>
-      </w:r>
-      <w:r>
-        <w:t>ilestones</w:t>
+        <w:t>Key milestones</w:t>
       </w:r>
     </w:p>
     <w:tbl>
@@ -152,19 +149,7 @@
         <w:pStyle w:val="Heading1"/>
       </w:pPr>
       <w:r>
-        <w:t>High-</w:t>
-      </w:r>
-      <w:r>
-        <w:t>L</w:t>
-      </w:r>
-      <w:r>
-        <w:t xml:space="preserve">evel </w:t>
-      </w:r>
-      <w:r>
-        <w:t>O</w:t>
-      </w:r>
-      <w:r>
-        <w:t>bjectives</w:t>
+        <w:t>High-level objectives</w:t>
       </w:r>
     </w:p>
     <w:p>
@@ -232,13 +217,7 @@
         <w:pStyle w:val="Heading1"/>
       </w:pPr>
       <w:r>
-        <w:t xml:space="preserve">Evaluation </w:t>
-      </w:r>
-      <w:r>
-        <w:t>C</w:t>
-      </w:r>
-      <w:r>
-        <w:t>riteria</w:t>
+        <w:t>Evaluation criteria</w:t>
       </w:r>
     </w:p>
     <w:p>
@@ -315,19 +294,7 @@
       </w:pPr>
       <w:r>
         <w:lastRenderedPageBreak/>
-        <w:t xml:space="preserve">Work </w:t>
-      </w:r>
-      <w:r>
-        <w:t>I</w:t>
-      </w:r>
-      <w:r>
-        <w:t xml:space="preserve">tem </w:t>
-      </w:r>
-      <w:r>
-        <w:t>A</w:t>
-      </w:r>
-      <w:r>
-        <w:t>ssignments</w:t>
+        <w:t>Work item assignments</w:t>
       </w:r>
     </w:p>
     <w:p>
@@ -473,10 +440,7 @@
           </w:tcPr>
           <w:p>
             <w:r>
-              <w:t>Inc</w:t>
-            </w:r>
-            <w:r>
-              <w:t>omplete</w:t>
+              <w:t>Complete</w:t>
             </w:r>
           </w:p>
         </w:tc>
@@ -504,7 +468,11 @@
           <w:tcPr>
             <w:tcW w:w="1207" w:type="dxa"/>
           </w:tcPr>
-          <w:p/>
+          <w:p>
+            <w:r>
+              <w:t>6</w:t>
+            </w:r>
+          </w:p>
         </w:tc>
         <w:tc>
           <w:tcPr>
@@ -512,7 +480,7 @@
           </w:tcPr>
           <w:p>
             <w:r>
-              <w:t>4</w:t>
+              <w:t>0</w:t>
             </w:r>
           </w:p>
         </w:tc>
@@ -717,10 +685,7 @@
           </w:tcPr>
           <w:p>
             <w:r>
-              <w:t>Inc</w:t>
-            </w:r>
-            <w:r>
-              <w:t>omplete</w:t>
+              <w:t>Complete</w:t>
             </w:r>
           </w:p>
         </w:tc>
@@ -748,7 +713,11 @@
           <w:tcPr>
             <w:tcW w:w="1207" w:type="dxa"/>
           </w:tcPr>
-          <w:p/>
+          <w:p>
+            <w:r>
+              <w:t>3</w:t>
+            </w:r>
+          </w:p>
         </w:tc>
         <w:tc>
           <w:tcPr>
@@ -756,7 +725,7 @@
           </w:tcPr>
           <w:p>
             <w:r>
-              <w:t>3</w:t>
+              <w:t>0</w:t>
             </w:r>
           </w:p>
         </w:tc>
@@ -828,7 +797,7 @@
           </w:tcPr>
           <w:p>
             <w:r>
-              <w:t>5</w:t>
+              <w:t>6</w:t>
             </w:r>
           </w:p>
         </w:tc>
@@ -3112,7 +3081,7 @@
 </file>
 
 <file path=customXml/itemProps1.xml><?xml version="1.0" encoding="utf-8"?>
-<ds:datastoreItem xmlns:ds="http://schemas.openxmlformats.org/officeDocument/2006/customXml" ds:itemID="{722B560B-7113-4026-BD68-6D6321371E28}">
+<ds:datastoreItem xmlns:ds="http://schemas.openxmlformats.org/officeDocument/2006/customXml" ds:itemID="{B7647CC1-5776-4C49-A496-80760CA0FF0E}">
   <ds:schemaRefs>
     <ds:schemaRef ds:uri="http://schemas.openxmlformats.org/officeDocument/2006/bibliography"/>
   </ds:schemaRefs>

</xml_diff>

<commit_message>
Completed assessment for iteration 2
</commit_message>
<xml_diff>
--- a/Iteration_Plans/Iteration Plan 2.docx
+++ b/Iteration_Plans/Iteration Plan 2.docx
@@ -604,10 +604,7 @@
           </w:tcPr>
           <w:p>
             <w:r>
-              <w:t>Inc</w:t>
-            </w:r>
-            <w:r>
-              <w:t>omplete</w:t>
+              <w:t>Complete</w:t>
             </w:r>
           </w:p>
         </w:tc>
@@ -635,7 +632,11 @@
           <w:tcPr>
             <w:tcW w:w="1207" w:type="dxa"/>
           </w:tcPr>
-          <w:p/>
+          <w:p>
+            <w:r>
+              <w:t>4</w:t>
+            </w:r>
+          </w:p>
         </w:tc>
         <w:tc>
           <w:tcPr>
@@ -643,7 +644,7 @@
           </w:tcPr>
           <w:p>
             <w:r>
-              <w:t>4</w:t>
+              <w:t>0</w:t>
             </w:r>
           </w:p>
         </w:tc>
@@ -883,19 +884,31 @@
           <w:tcPr>
             <w:tcW w:w="2689" w:type="dxa"/>
           </w:tcPr>
-          <w:p/>
+          <w:p>
+            <w:r>
+              <w:t>N/A</w:t>
+            </w:r>
+          </w:p>
         </w:tc>
         <w:tc>
           <w:tcPr>
             <w:tcW w:w="1559" w:type="dxa"/>
           </w:tcPr>
-          <w:p/>
+          <w:p>
+            <w:r>
+              <w:t>N/A</w:t>
+            </w:r>
+          </w:p>
         </w:tc>
         <w:tc>
           <w:tcPr>
             <w:tcW w:w="4768" w:type="dxa"/>
           </w:tcPr>
-          <w:p/>
+          <w:p>
+            <w:r>
+              <w:t>There were no issues identified for this iteration.</w:t>
+            </w:r>
+          </w:p>
         </w:tc>
       </w:tr>
     </w:tbl>
@@ -937,6 +950,9 @@
             <w:pPr>
               <w:cnfStyle w:val="000000000000" w:firstRow="0" w:lastRow="0" w:firstColumn="0" w:lastColumn="0" w:oddVBand="0" w:evenVBand="0" w:oddHBand="0" w:evenHBand="0" w:firstRowFirstColumn="0" w:firstRowLastColumn="0" w:lastRowFirstColumn="0" w:lastRowLastColumn="0"/>
             </w:pPr>
+            <w:r>
+              <w:t>Entire iteration</w:t>
+            </w:r>
           </w:p>
         </w:tc>
       </w:tr>
@@ -960,6 +976,9 @@
             <w:pPr>
               <w:cnfStyle w:val="000000000000" w:firstRow="0" w:lastRow="0" w:firstColumn="0" w:lastColumn="0" w:oddVBand="0" w:evenVBand="0" w:oddHBand="0" w:evenHBand="0" w:firstRowFirstColumn="0" w:firstRowLastColumn="0" w:lastRowFirstColumn="0" w:lastRowLastColumn="0"/>
             </w:pPr>
+            <w:r>
+              <w:t>2020-04-13</w:t>
+            </w:r>
           </w:p>
         </w:tc>
       </w:tr>
@@ -983,6 +1002,9 @@
             <w:pPr>
               <w:cnfStyle w:val="000000000000" w:firstRow="0" w:lastRow="0" w:firstColumn="0" w:lastColumn="0" w:oddVBand="0" w:evenVBand="0" w:oddHBand="0" w:evenHBand="0" w:firstRowFirstColumn="0" w:firstRowLastColumn="0" w:lastRowFirstColumn="0" w:lastRowLastColumn="0"/>
             </w:pPr>
+            <w:r>
+              <w:t>Joey, Sanjay, Tyler</w:t>
+            </w:r>
           </w:p>
         </w:tc>
       </w:tr>
@@ -1006,6 +1028,9 @@
             <w:pPr>
               <w:cnfStyle w:val="000000000000" w:firstRow="0" w:lastRow="0" w:firstColumn="0" w:lastColumn="0" w:oddVBand="0" w:evenVBand="0" w:oddHBand="0" w:evenHBand="0" w:firstRowFirstColumn="0" w:firstRowLastColumn="0" w:lastRowFirstColumn="0" w:lastRowLastColumn="0"/>
             </w:pPr>
+            <w:r>
+              <w:t>Green</w:t>
+            </w:r>
           </w:p>
         </w:tc>
       </w:tr>
@@ -1013,6 +1038,14 @@
     <w:p>
       <w:r>
         <w:br/>
+      </w:r>
+      <w:r>
+        <w:t>All objectives set in the iteration plan were completed to a satisfactory standard. The architecture notebook was complete, detailed, and showed all important information relating to the project’s architectural requirements. All subsections were completed and it contained the relevant diagrams. The master test plan was completed, showing the purpose of testing and different test levels in detail. The initial project plan was also completed, and successfully shows the main requirements, aims, and schedule for the project. The team has reviewed this document and there are no complaints. The critical core use case has been fully designed and detailed. The team understands and are happy with it. The technical competency demonstrator has been completed, with both a basic server and basic app being created to show the ability to pull and display paths from a server onto an Android app map.</w:t>
+      </w:r>
+    </w:p>
+    <w:p>
+      <w:r>
+        <w:t>There were no major concerns during the iteration, however one team member, Isaac, left. He completed his assigned work beforehand though, therefore not causing and problems for the iteration.</w:t>
       </w:r>
     </w:p>
     <w:sectPr>
@@ -3081,7 +3114,7 @@
 </file>
 
 <file path=customXml/itemProps1.xml><?xml version="1.0" encoding="utf-8"?>
-<ds:datastoreItem xmlns:ds="http://schemas.openxmlformats.org/officeDocument/2006/customXml" ds:itemID="{B7647CC1-5776-4C49-A496-80760CA0FF0E}">
+<ds:datastoreItem xmlns:ds="http://schemas.openxmlformats.org/officeDocument/2006/customXml" ds:itemID="{1FAB7944-0401-4AC2-9A77-90A6E6C3B1FC}">
   <ds:schemaRefs>
     <ds:schemaRef ds:uri="http://schemas.openxmlformats.org/officeDocument/2006/bibliography"/>
   </ds:schemaRefs>

</xml_diff>